<commit_message>
Questions pour le premier meting
</commit_message>
<xml_diff>
--- a/recap projet.docx
+++ b/recap projet.docx
@@ -308,35 +308,168 @@
       <w:pPr>
         <w:spacing w:after="0"/>
         <w:rPr>
-          <w:lang w:val="fr-FR"/>
-        </w:rPr>
-      </w:pPr>
-    </w:p>
-    <w:p>
-      <w:pPr>
-        <w:spacing w:after="0"/>
-        <w:rPr>
-          <w:lang w:val="fr-FR"/>
-        </w:rPr>
-      </w:pPr>
-    </w:p>
-    <w:p>
-      <w:pPr>
-        <w:spacing w:after="0"/>
-        <w:rPr>
           <w:color w:val="C00000"/>
           <w:lang w:val="fr-FR"/>
         </w:rPr>
       </w:pPr>
-    </w:p>
-    <w:p>
-      <w:pPr>
-        <w:spacing w:after="0"/>
+      <w:r>
         <w:rPr>
           <w:color w:val="C00000"/>
           <w:lang w:val="fr-FR"/>
         </w:rPr>
-      </w:pPr>
+        <w:t>DEMANDER</w:t>
+      </w:r>
+      <w:r>
+        <w:rPr>
+          <w:color w:val="C00000"/>
+          <w:lang w:val="fr-FR"/>
+        </w:rPr>
+        <w:t> :</w:t>
+      </w:r>
+    </w:p>
+    <w:p>
+      <w:pPr>
+        <w:spacing w:after="0"/>
+        <w:rPr>
+          <w:lang w:val="fr-FR"/>
+        </w:rPr>
+      </w:pPr>
+      <w:r>
+        <w:rPr>
+          <w:lang w:val="fr-FR"/>
+        </w:rPr>
+        <w:t>Sa vision du projet</w:t>
+      </w:r>
+    </w:p>
+    <w:p>
+      <w:pPr>
+        <w:spacing w:after="0"/>
+        <w:rPr>
+          <w:lang w:val="fr-FR"/>
+        </w:rPr>
+      </w:pPr>
+      <w:r>
+        <w:rPr>
+          <w:lang w:val="fr-FR"/>
+        </w:rPr>
+        <w:t>Est-ce que c’est bien (méthode d’acquisition, protocole)?</w:t>
+      </w:r>
+    </w:p>
+    <w:p>
+      <w:pPr>
+        <w:spacing w:after="0"/>
+        <w:rPr>
+          <w:lang w:val="fr-FR"/>
+        </w:rPr>
+      </w:pPr>
+      <w:r>
+        <w:rPr>
+          <w:lang w:val="fr-FR"/>
+        </w:rPr>
+        <w:t>Les technos des années précédentes?</w:t>
+      </w:r>
+    </w:p>
+    <w:p>
+      <w:pPr>
+        <w:spacing w:after="0"/>
+        <w:rPr>
+          <w:lang w:val="fr-FR"/>
+        </w:rPr>
+      </w:pPr>
+      <w:r>
+        <w:rPr>
+          <w:lang w:val="fr-FR"/>
+        </w:rPr>
+        <w:t xml:space="preserve">Le thème des humas niveau braille (Mr. </w:t>
+      </w:r>
+      <w:proofErr w:type="spellStart"/>
+      <w:r>
+        <w:rPr>
+          <w:lang w:val="fr-FR"/>
+        </w:rPr>
+        <w:t>Norio</w:t>
+      </w:r>
+      <w:proofErr w:type="spellEnd"/>
+      <w:r>
+        <w:rPr>
+          <w:lang w:val="fr-FR"/>
+        </w:rPr>
+        <w:t xml:space="preserve"> est perdu)</w:t>
+      </w:r>
+    </w:p>
+    <w:p>
+      <w:pPr>
+        <w:spacing w:after="0"/>
+        <w:rPr>
+          <w:lang w:val="fr-FR"/>
+        </w:rPr>
+      </w:pPr>
+      <w:r>
+        <w:rPr>
+          <w:lang w:val="fr-FR"/>
+        </w:rPr>
+        <w:t>Bilan bimensuel</w:t>
+      </w:r>
+      <w:r>
+        <w:rPr>
+          <w:lang w:val="fr-FR"/>
+        </w:rPr>
+        <w:t xml:space="preserve">? </w:t>
+      </w:r>
+    </w:p>
+    <w:p>
+      <w:pPr>
+        <w:spacing w:after="0"/>
+        <w:rPr>
+          <w:lang w:val="fr-FR"/>
+        </w:rPr>
+      </w:pPr>
+      <w:r>
+        <w:rPr>
+          <w:lang w:val="fr-FR"/>
+        </w:rPr>
+        <w:t xml:space="preserve">Son </w:t>
+      </w:r>
+      <w:r>
+        <w:rPr>
+          <w:lang w:val="fr-FR"/>
+        </w:rPr>
+        <w:t>contact « rapide » (</w:t>
+      </w:r>
+      <w:r>
+        <w:rPr>
+          <w:lang w:val="fr-FR"/>
+        </w:rPr>
+        <w:t>numéro</w:t>
+      </w:r>
+      <w:r>
+        <w:rPr>
+          <w:lang w:val="fr-FR"/>
+        </w:rPr>
+        <w:t>)</w:t>
+      </w:r>
+    </w:p>
+    <w:p>
+      <w:pPr>
+        <w:spacing w:after="0"/>
+        <w:rPr>
+          <w:lang w:val="fr-FR"/>
+        </w:rPr>
+      </w:pPr>
+    </w:p>
+    <w:p>
+      <w:pPr>
+        <w:spacing w:after="0"/>
+        <w:rPr>
+          <w:lang w:val="fr-FR"/>
+        </w:rPr>
+      </w:pPr>
+      <w:r>
+        <w:rPr>
+          <w:lang w:val="fr-FR"/>
+        </w:rPr>
+        <w:t>%Quelle voie d’amélioration à la fin?</w:t>
+      </w:r>
     </w:p>
     <w:sectPr>
       <w:pgSz w:w="12240" w:h="15840"/>
@@ -983,13 +1116,13 @@
     <w:name w:val="Normal"/>
     <w:qFormat/>
   </w:style>
-  <w:style w:type="character" w:default="1" w:styleId="DefaultParagraphFont">
+  <w:style w:type="character" w:default="1" w:styleId="Policepardfaut">
     <w:name w:val="Default Paragraph Font"/>
     <w:uiPriority w:val="1"/>
     <w:semiHidden/>
     <w:unhideWhenUsed/>
   </w:style>
-  <w:style w:type="table" w:default="1" w:styleId="TableNormal">
+  <w:style w:type="table" w:default="1" w:styleId="TableauNormal">
     <w:name w:val="Normal Table"/>
     <w:uiPriority w:val="99"/>
     <w:semiHidden/>
@@ -1004,13 +1137,13 @@
       </w:tblCellMar>
     </w:tblPr>
   </w:style>
-  <w:style w:type="numbering" w:default="1" w:styleId="NoList">
+  <w:style w:type="numbering" w:default="1" w:styleId="Aucuneliste">
     <w:name w:val="No List"/>
     <w:uiPriority w:val="99"/>
     <w:semiHidden/>
     <w:unhideWhenUsed/>
   </w:style>
-  <w:style w:type="paragraph" w:styleId="ListParagraph">
+  <w:style w:type="paragraph" w:styleId="Paragraphedeliste">
     <w:name w:val="List Paragraph"/>
     <w:basedOn w:val="Normal"/>
     <w:uiPriority w:val="34"/>

</xml_diff>